<commit_message>
edit meeting minutes 27/05/2014
</commit_message>
<xml_diff>
--- a/meeting minutes/meeting-minutes-27-05-2014.docx
+++ b/meeting minutes/meeting-minutes-27-05-2014.docx
@@ -74,7 +74,13 @@
         <w:t xml:space="preserve"> </w:t>
       </w:r>
       <w:r>
-        <w:t xml:space="preserve">2h15 Tuesday, May 27, 2014 </w:t>
+        <w:t>2h15</w:t>
+      </w:r>
+      <w:r>
+        <w:t>’</w:t>
+      </w:r>
+      <w:r>
+        <w:t xml:space="preserve"> Tuesday, May 27, 2014 </w:t>
       </w:r>
     </w:p>
     <w:p>
@@ -110,7 +116,31 @@
         <w:t>Supervisor</w:t>
       </w:r>
       <w:r>
-        <w:t>: Mr. Kieu Trong Khanh.</w:t>
+        <w:t xml:space="preserve">: Mr. </w:t>
+      </w:r>
+      <w:proofErr w:type="spellStart"/>
+      <w:r>
+        <w:t>Kieu</w:t>
+      </w:r>
+      <w:proofErr w:type="spellEnd"/>
+      <w:r>
+        <w:t xml:space="preserve"> </w:t>
+      </w:r>
+      <w:proofErr w:type="spellStart"/>
+      <w:r>
+        <w:t>Trong</w:t>
+      </w:r>
+      <w:proofErr w:type="spellEnd"/>
+      <w:r>
+        <w:t xml:space="preserve"> </w:t>
+      </w:r>
+      <w:proofErr w:type="spellStart"/>
+      <w:r>
+        <w:t>Khanh</w:t>
+      </w:r>
+      <w:proofErr w:type="spellEnd"/>
+      <w:r>
+        <w:t>.</w:t>
       </w:r>
     </w:p>
     <w:p>
@@ -197,7 +227,15 @@
         </w:numPr>
       </w:pPr>
       <w:r>
-        <w:t>Ha Chi Danh (Team Member)</w:t>
+        <w:t xml:space="preserve">Ha Chi </w:t>
+      </w:r>
+      <w:proofErr w:type="spellStart"/>
+      <w:r>
+        <w:t>Danh</w:t>
+      </w:r>
+      <w:proofErr w:type="spellEnd"/>
+      <w:r>
+        <w:t xml:space="preserve"> (Team Member)</w:t>
       </w:r>
       <w:r>
         <w:t>.</w:t>
@@ -224,13 +262,24 @@
     <w:p>
       <w:pPr>
         <w:pStyle w:val="ListParagraph"/>
+      </w:pPr>
+      <w:r>
+        <w:t xml:space="preserve">+ </w:t>
+      </w:r>
+      <w:r>
+        <w:t>Demo HTML prototype</w:t>
+      </w:r>
+    </w:p>
+    <w:p>
+      <w:pPr>
+        <w:pStyle w:val="ListParagraph"/>
         <w:numPr>
           <w:ilvl w:val="1"/>
           <w:numId w:val="1"/>
         </w:numPr>
       </w:pPr>
       <w:r>
-        <w:t>Giao dien html</w:t>
+        <w:t>Search Page:</w:t>
       </w:r>
     </w:p>
     <w:p>
@@ -242,8 +291,76 @@
         </w:numPr>
       </w:pPr>
       <w:r>
-        <w:t xml:space="preserve">Trang search: </w:t>
-      </w:r>
+        <w:t>Create layout for search’s result.</w:t>
+      </w:r>
+    </w:p>
+    <w:p>
+      <w:pPr>
+        <w:pStyle w:val="ListParagraph"/>
+        <w:numPr>
+          <w:ilvl w:val="2"/>
+          <w:numId w:val="1"/>
+        </w:numPr>
+      </w:pPr>
+      <w:r>
+        <w:t>Product’s image should be smaller than product’s information.</w:t>
+      </w:r>
+    </w:p>
+    <w:p>
+      <w:pPr>
+        <w:pStyle w:val="ListParagraph"/>
+        <w:numPr>
+          <w:ilvl w:val="1"/>
+          <w:numId w:val="1"/>
+        </w:numPr>
+      </w:pPr>
+      <w:r>
+        <w:t>User send suggestion page:</w:t>
+      </w:r>
+    </w:p>
+    <w:p>
+      <w:pPr>
+        <w:pStyle w:val="ListParagraph"/>
+        <w:numPr>
+          <w:ilvl w:val="2"/>
+          <w:numId w:val="1"/>
+        </w:numPr>
+      </w:pPr>
+      <w:r>
+        <w:t>Remove placeholder of textbox. Insert label of each textbox.</w:t>
+      </w:r>
+    </w:p>
+    <w:p>
+      <w:pPr>
+        <w:pStyle w:val="ListParagraph"/>
+        <w:numPr>
+          <w:ilvl w:val="2"/>
+          <w:numId w:val="1"/>
+        </w:numPr>
+      </w:pPr>
+      <w:r>
+        <w:t xml:space="preserve">Required fields must have the </w:t>
+      </w:r>
+      <w:r>
+        <w:t>specify</w:t>
+      </w:r>
+      <w:r>
+        <w:t xml:space="preserve"> icon.</w:t>
+      </w:r>
+    </w:p>
+    <w:p>
+      <w:pPr>
+        <w:pStyle w:val="ListParagraph"/>
+        <w:numPr>
+          <w:ilvl w:val="2"/>
+          <w:numId w:val="1"/>
+        </w:numPr>
+      </w:pPr>
+      <w:r>
+        <w:t>Give 3 options for user:</w:t>
+      </w:r>
+      <w:bookmarkStart w:id="0" w:name="_GoBack"/>
+      <w:bookmarkEnd w:id="0"/>
     </w:p>
     <w:p>
       <w:pPr>
@@ -254,7 +371,7 @@
         </w:numPr>
       </w:pPr>
       <w:r>
-        <w:t>Tao mau ket qua tim kiem</w:t>
+        <w:t>Only suggest product by link + description.</w:t>
       </w:r>
     </w:p>
     <w:p>
@@ -266,19 +383,7 @@
         </w:numPr>
       </w:pPr>
       <w:r>
-        <w:t>Hinh anh minh hoa nho hon</w:t>
-      </w:r>
-    </w:p>
-    <w:p>
-      <w:pPr>
-        <w:pStyle w:val="ListParagraph"/>
-        <w:numPr>
-          <w:ilvl w:val="2"/>
-          <w:numId w:val="1"/>
-        </w:numPr>
-      </w:pPr>
-      <w:r>
-        <w:t>Trang user suggest</w:t>
+        <w:t>Only suggest product by details information.</w:t>
       </w:r>
     </w:p>
     <w:p>
@@ -290,68 +395,15 @@
         </w:numPr>
       </w:pPr>
       <w:r>
-        <w:t>Them label cho textbox, khong de placeholder, field bat buoc thi phai de (*)</w:t>
+        <w:t>Suggest by link + description + detail information.</w:t>
       </w:r>
     </w:p>
     <w:p>
       <w:pPr>
         <w:pStyle w:val="ListParagraph"/>
-        <w:numPr>
-          <w:ilvl w:val="3"/>
-          <w:numId w:val="1"/>
-        </w:numPr>
-      </w:pPr>
-      <w:r>
-        <w:t>Cho user tuy chon 1 trong 2 cach: gui link hoac gui thong tin san pham</w:t>
-      </w:r>
-    </w:p>
-    <w:p>
-      <w:pPr>
-        <w:pStyle w:val="ListParagraph"/>
-        <w:numPr>
-          <w:ilvl w:val="2"/>
-          <w:numId w:val="1"/>
-        </w:numPr>
-      </w:pPr>
-      <w:r>
-        <w:t>Erd</w:t>
-      </w:r>
-    </w:p>
-    <w:p>
-      <w:pPr>
-        <w:pStyle w:val="ListParagraph"/>
-        <w:numPr>
-          <w:ilvl w:val="3"/>
-          <w:numId w:val="1"/>
-        </w:numPr>
-      </w:pPr>
-      <w:r>
-        <w:t>Role &lt;&gt; user</w:t>
-      </w:r>
-      <w:bookmarkStart w:id="0" w:name="_GoBack"/>
-      <w:bookmarkEnd w:id="0"/>
-    </w:p>
-    <w:p>
-      <w:pPr>
-        <w:pStyle w:val="Heading1"/>
-      </w:pPr>
-      <w:r>
-        <w:t>Tasks must be completed before n</w:t>
-      </w:r>
-      <w:r>
-        <w:t xml:space="preserve">ext </w:t>
-      </w:r>
-      <w:r>
-        <w:t>m</w:t>
-      </w:r>
-      <w:r>
-        <w:t>eeting</w:t>
-      </w:r>
-      <w:r>
-        <w:t xml:space="preserve"> (</w:t>
-      </w:r>
-      <w:r>
-        <w:t>):</w:t>
+      </w:pPr>
+      <w:r>
+        <w:t>+ Present ERD</w:t>
       </w:r>
     </w:p>
     <w:p>
@@ -363,7 +415,33 @@
         </w:numPr>
       </w:pPr>
       <w:r>
-        <w:t>Spec</w:t>
+        <w:t>Modify relationship between Role - User</w:t>
+      </w:r>
+    </w:p>
+    <w:p>
+      <w:pPr>
+        <w:pStyle w:val="Heading1"/>
+      </w:pPr>
+      <w:r>
+        <w:t>Tasks must be completed before n</w:t>
+      </w:r>
+      <w:r>
+        <w:t xml:space="preserve">ext </w:t>
+      </w:r>
+      <w:r>
+        <w:t>m</w:t>
+      </w:r>
+      <w:r>
+        <w:t>eeting</w:t>
+      </w:r>
+      <w:r>
+        <w:t xml:space="preserve"> (</w:t>
+      </w:r>
+      <w:r>
+        <w:t>Thursday, May 29, 2014</w:t>
+      </w:r>
+      <w:r>
+        <w:t>):</w:t>
       </w:r>
     </w:p>
     <w:p>
@@ -375,7 +453,7 @@
         </w:numPr>
       </w:pPr>
       <w:r>
-        <w:t>Layout</w:t>
+        <w:t>Prototype HTML of each task</w:t>
       </w:r>
     </w:p>
     <w:p>
@@ -386,6 +464,12 @@
           <w:numId w:val="1"/>
         </w:numPr>
       </w:pPr>
+      <w:r>
+        <w:t>Specifi</w:t>
+      </w:r>
+      <w:r>
+        <w:t>cation</w:t>
+      </w:r>
     </w:p>
     <w:p>
       <w:pPr>

</xml_diff>